<commit_message>
Installed llvm using cmake andf ninja
</commit_message>
<xml_diff>
--- a/planning/POC Planning.docx
+++ b/planning/POC Planning.docx
@@ -388,14 +388,6 @@
     </w:p>
     <w:p>
       <w:pPr>
-        <w:bidi w:val="0"/>
-        <w:rPr>
-          <w:lang w:bidi="he-IL"/>
-        </w:rPr>
-      </w:pPr>
-    </w:p>
-    <w:p>
-      <w:pPr>
         <w:pStyle w:val="Heading1"/>
         <w:bidi w:val="0"/>
         <w:rPr>
@@ -406,6 +398,35 @@
         <w:rPr>
           <w:lang w:bidi="he-IL"/>
         </w:rPr>
+        <w:t>Optimization</w:t>
+      </w:r>
+    </w:p>
+    <w:p>
+      <w:pPr>
+        <w:bidi w:val="0"/>
+        <w:rPr>
+          <w:lang w:bidi="he-IL"/>
+        </w:rPr>
+      </w:pPr>
+      <w:r>
+        <w:rPr>
+          <w:lang w:bidi="he-IL"/>
+        </w:rPr>
+        <w:t>++++---++ -&gt; -</w:t>
+      </w:r>
+    </w:p>
+    <w:p>
+      <w:pPr>
+        <w:pStyle w:val="Heading1"/>
+        <w:bidi w:val="0"/>
+        <w:rPr>
+          <w:lang w:bidi="he-IL"/>
+        </w:rPr>
+      </w:pPr>
+      <w:r>
+        <w:rPr>
+          <w:lang w:bidi="he-IL"/>
+        </w:rPr>
         <w:t xml:space="preserve">AST </w:t>
       </w:r>
     </w:p>
@@ -471,6 +492,7 @@
           <w:noProof/>
           <w:lang w:bidi="he-IL"/>
         </w:rPr>
+        <w:lastRenderedPageBreak/>
         <mc:AlternateContent>
           <mc:Choice Requires="wps">
             <w:drawing>
@@ -749,7 +771,7 @@
                       <pic:spPr>
                         <a:xfrm>
                           <a:off x="0" y="0"/>
-                          <a:ext cx="1020600" cy="653400"/>
+                          <a:ext cx="1020600" cy="653329"/>
                         </a:xfrm>
                         <a:prstGeom prst="rect">
                           <a:avLst/>
@@ -913,7 +935,7 @@
                       <pic:spPr>
                         <a:xfrm>
                           <a:off x="0" y="0"/>
-                          <a:ext cx="343800" cy="461160"/>
+                          <a:ext cx="343800" cy="461050"/>
                         </a:xfrm>
                         <a:prstGeom prst="rect">
                           <a:avLst/>
@@ -995,7 +1017,7 @@
                       <pic:spPr>
                         <a:xfrm>
                           <a:off x="0" y="0"/>
-                          <a:ext cx="309600" cy="482040"/>
+                          <a:ext cx="309600" cy="481937"/>
                         </a:xfrm>
                         <a:prstGeom prst="rect">
                           <a:avLst/>
@@ -1012,8 +1034,38 @@
     </w:p>
     <w:p>
       <w:pPr>
-        <w:bidi w:val="0"/>
-      </w:pPr>
+        <w:pStyle w:val="Heading1"/>
+        <w:bidi w:val="0"/>
+      </w:pPr>
+      <w:r>
+        <w:t>Converting AST to ASM :</w:t>
+      </w:r>
+    </w:p>
+    <w:p>
+      <w:pPr>
+        <w:bidi w:val="0"/>
+      </w:pPr>
+    </w:p>
+    <w:p>
+      <w:pPr>
+        <w:bidi w:val="0"/>
+      </w:pPr>
+      <w:r>
+        <w:t>We first of all put 0 in ax</w:t>
+      </w:r>
+    </w:p>
+    <w:p>
+      <w:pPr>
+        <w:bidi w:val="0"/>
+      </w:pPr>
+    </w:p>
+    <w:p>
+      <w:pPr>
+        <w:bidi w:val="0"/>
+      </w:pPr>
+      <w:r>
+        <w:t>And now based on the sign expression put together the tree in a recursive way</w:t>
+      </w:r>
     </w:p>
     <w:sectPr>
       <w:pgSz w:w="11906" w:h="16838"/>
@@ -2040,7 +2092,7 @@
   </inkml:definitions>
   <inkml:trace contextRef="#ctx0" brushRef="#br0">29 667,'0'-4,"0"-7,0-9,0-16,-5-10,-1-2,0 2,2 1,0 3,2 4,1 4,1 4,0-3,0-4,0-1,1 2,-1 3,0 2,0 11,5 13,1 13,4 14,1 8,2 4,4-4,-1 3,2 0,1 0,-2-2,1 0,1 3,3 1,1 4,2 0,1-1,-4-4,-6-1,-1-7,-3-11,-4-13,-2-11,-4-8,-1-9,-1-6,0 0,-6 1,0 1,0 1,1 3,1 0,2 1,1 1,1-1,0 1,0 0,0 0,1 0,-1 4</inkml:trace>
   <inkml:trace contextRef="#ctx0" brushRef="#br0" timeOffset="1650.14">771 588,'-5'0,"-5"-4,-6-2,-5 1,-3 0,-2 2,-2 1,1 1,4-4,1-1,5-4,1-1,-2 3,-2 1,3-1,3-14,1-12,-3-13,-3-4,-3 3,3 4,4 6,5 5,4 3,3-2,2 0,1 1,5 5,7 8,5 6,5 6,2 3,-2 8,4 6,6 2,-2 4,-1-2,-2 1,-1-2,-4 1,-2-1,-4 0,-10-1,-9-4,-15 2,-7-2,-5-1,3 1,2 0,0-1,5 1,1 0,3 3,1-1,3-2</inkml:trace>
-  <inkml:trace contextRef="#ctx0" brushRef="#br0" timeOffset="2457.72">956 139,'0'5,"4"10,11 11,3 11,2 13,3 1,2 2,1 1,-4-9</inkml:trace>
+  <inkml:trace contextRef="#ctx0" brushRef="#br0" timeOffset="2457.71">956 139,'0'5,"4"10,11 11,3 11,2 13,3 1,2 2,1 1,-4-9</inkml:trace>
   <inkml:trace contextRef="#ctx0" brushRef="#br0" timeOffset="3140.67">1062 641,'0'-4,"0"-6,0-11,0-10,0-5,0-5,0-4,0-5,0-1,0 2,0-3,0-2,0 4,0 10</inkml:trace>
   <inkml:trace contextRef="#ctx0" brushRef="#br0" timeOffset="4473.79">1378 111,'0'5,"0"6,0 5,0 9,0 9,0 9,0 4,5 10,5 2,6 2,1-6,1-12,-2-9,-4-6,-4-3,1-6,4-6,4-5,3-4,3-3,3-6,-4-6,-5-7,-6 1</inkml:trace>
   <inkml:trace contextRef="#ctx0" brushRef="#br0" timeOffset="5180.62">1300 323,'4'0,"11"0,7 0,5 0,2 0,0 0,0 0,0 0,-1 0,-1 0,0 0,-5 0</inkml:trace>

</xml_diff>